<commit_message>
object detection working api
</commit_message>
<xml_diff>
--- a/Deeplearning.docx
+++ b/Deeplearning.docx
@@ -20680,6 +20680,11 @@
       </w:r>
     </w:p>
     <w:p>
+      <w:pPr>
+        <w:rPr>
+          <w:rStyle w:val="Hyperlink"/>
+        </w:rPr>
+      </w:pPr>
       <w:r>
         <w:t xml:space="preserve">Tutorial: </w:t>
       </w:r>
@@ -20694,9 +20699,22 @@
     </w:p>
     <w:p>
       <w:r>
+        <w:t xml:space="preserve">Installation: </w:t>
+      </w:r>
+      <w:hyperlink r:id="rId20" w:history="1">
+        <w:r>
+          <w:rPr>
+            <w:rStyle w:val="Hyperlink"/>
+          </w:rPr>
+          <w:t>https://gilberttanner.com/blog/installing-the-tensorflow-object-detection-api</w:t>
+        </w:r>
+      </w:hyperlink>
+    </w:p>
+    <w:p>
+      <w:r>
         <w:t xml:space="preserve">Tensorflow Model :- </w:t>
       </w:r>
-      <w:hyperlink r:id="rId20" w:history="1">
+      <w:hyperlink r:id="rId21" w:history="1">
         <w:r>
           <w:rPr>
             <w:rStyle w:val="Hyperlink"/>
@@ -20706,10 +20724,144 @@
       </w:hyperlink>
     </w:p>
     <w:p>
+      <w:pPr>
+        <w:pStyle w:val="NormalWeb"/>
+        <w:shd w:val="clear" w:color="auto" w:fill="FFFFFF"/>
+        <w:spacing w:before="0" w:beforeAutospacing="0" w:after="0" w:afterAutospacing="0"/>
+        <w:rPr>
+          <w:rStyle w:val="HTMLCode"/>
+          <w:rFonts w:ascii="Consolas" w:hAnsi="Consolas"/>
+          <w:color w:val="24292E"/>
+          <w:sz w:val="18"/>
+          <w:szCs w:val="18"/>
+        </w:rPr>
+      </w:pPr>
+      <w:r>
+        <w:rPr>
+          <w:rStyle w:val="HTMLCode"/>
+          <w:rFonts w:ascii="Consolas" w:hAnsi="Consolas"/>
+          <w:color w:val="24292E"/>
+          <w:sz w:val="18"/>
+          <w:szCs w:val="18"/>
+        </w:rPr>
+        <w:t>tensorflow==1.14</w:t>
+      </w:r>
+    </w:p>
+    <w:p>
+      <w:pPr>
+        <w:pStyle w:val="NormalWeb"/>
+        <w:shd w:val="clear" w:color="auto" w:fill="FFFFFF"/>
+        <w:spacing w:before="0" w:beforeAutospacing="0" w:after="0" w:afterAutospacing="0"/>
+        <w:rPr>
+          <w:rFonts w:ascii="Segoe UI" w:hAnsi="Segoe UI" w:cs="Segoe UI"/>
+          <w:color w:val="24292E"/>
+          <w:sz w:val="21"/>
+          <w:szCs w:val="21"/>
+        </w:rPr>
+      </w:pPr>
+      <w:r>
+        <w:rPr>
+          <w:rFonts w:ascii="Segoe UI" w:hAnsi="Segoe UI" w:cs="Segoe UI"/>
+          <w:color w:val="24292E"/>
+          <w:sz w:val="21"/>
+          <w:szCs w:val="21"/>
+        </w:rPr>
+        <w:t>Pillow==6.1.0</w:t>
+      </w:r>
+    </w:p>
+    <w:p>
+      <w:pPr>
+        <w:pStyle w:val="NormalWeb"/>
+        <w:shd w:val="clear" w:color="auto" w:fill="FFFFFF"/>
+        <w:spacing w:before="0" w:beforeAutospacing="0" w:after="0" w:afterAutospacing="0"/>
+        <w:rPr>
+          <w:rFonts w:ascii="Segoe UI" w:hAnsi="Segoe UI" w:cs="Segoe UI"/>
+          <w:color w:val="24292E"/>
+          <w:sz w:val="21"/>
+          <w:szCs w:val="21"/>
+        </w:rPr>
+      </w:pPr>
+      <w:r>
+        <w:rPr>
+          <w:rFonts w:ascii="Segoe UI" w:hAnsi="Segoe UI" w:cs="Segoe UI"/>
+          <w:color w:val="24292E"/>
+          <w:sz w:val="21"/>
+          <w:szCs w:val="21"/>
+        </w:rPr>
+        <w:t>contextlib2==0.5.5</w:t>
+      </w:r>
+    </w:p>
+    <w:p>
+      <w:pPr>
+        <w:pStyle w:val="NormalWeb"/>
+        <w:shd w:val="clear" w:color="auto" w:fill="FFFFFF"/>
+        <w:spacing w:before="0" w:beforeAutospacing="0" w:after="0" w:afterAutospacing="0"/>
+        <w:rPr>
+          <w:rFonts w:ascii="Segoe UI" w:hAnsi="Segoe UI" w:cs="Segoe UI"/>
+          <w:color w:val="24292E"/>
+          <w:sz w:val="21"/>
+          <w:szCs w:val="21"/>
+        </w:rPr>
+      </w:pPr>
+      <w:r>
+        <w:rPr>
+          <w:rFonts w:ascii="Segoe UI" w:hAnsi="Segoe UI" w:cs="Segoe UI"/>
+          <w:color w:val="24292E"/>
+          <w:sz w:val="21"/>
+          <w:szCs w:val="21"/>
+        </w:rPr>
+        <w:t>Cython==0.29.14</w:t>
+      </w:r>
+    </w:p>
+    <w:p>
+      <w:pPr>
+        <w:pStyle w:val="NormalWeb"/>
+        <w:shd w:val="clear" w:color="auto" w:fill="FFFFFF"/>
+        <w:spacing w:before="0" w:beforeAutospacing="0" w:after="0" w:afterAutospacing="0"/>
+        <w:rPr>
+          <w:rFonts w:ascii="Segoe UI" w:hAnsi="Segoe UI" w:cs="Segoe UI"/>
+          <w:color w:val="24292E"/>
+          <w:sz w:val="21"/>
+          <w:szCs w:val="21"/>
+        </w:rPr>
+      </w:pPr>
+      <w:r>
+        <w:rPr>
+          <w:rFonts w:ascii="Segoe UI" w:hAnsi="Segoe UI" w:cs="Segoe UI"/>
+          <w:color w:val="24292E"/>
+          <w:sz w:val="21"/>
+          <w:szCs w:val="21"/>
+        </w:rPr>
+        <w:t>lxml==4.4.0</w:t>
+      </w:r>
+    </w:p>
+    <w:p>
+      <w:pPr>
+        <w:pStyle w:val="NormalWeb"/>
+        <w:shd w:val="clear" w:color="auto" w:fill="FFFFFF"/>
+        <w:spacing w:before="0" w:beforeAutospacing="0" w:after="0" w:afterAutospacing="0"/>
+        <w:rPr>
+          <w:rFonts w:ascii="Segoe UI" w:hAnsi="Segoe UI" w:cs="Segoe UI"/>
+          <w:color w:val="24292E"/>
+          <w:sz w:val="21"/>
+          <w:szCs w:val="21"/>
+        </w:rPr>
+      </w:pPr>
+      <w:r>
+        <w:rPr>
+          <w:rFonts w:ascii="Segoe UI" w:hAnsi="Segoe UI" w:cs="Segoe UI"/>
+          <w:color w:val="24292E"/>
+          <w:sz w:val="21"/>
+          <w:szCs w:val="21"/>
+        </w:rPr>
+        <w:t>matplotlib==3.1.1</w:t>
+      </w:r>
+    </w:p>
+    <w:p>
       <w:r>
         <w:t xml:space="preserve">Installation:- </w:t>
       </w:r>
-      <w:hyperlink r:id="rId21" w:history="1">
+      <w:hyperlink r:id="rId22" w:history="1">
         <w:r>
           <w:rPr>
             <w:rStyle w:val="Hyperlink"/>
@@ -20722,7 +20874,7 @@
       <w:r>
         <w:t xml:space="preserve">Protocolbuff:- </w:t>
       </w:r>
-      <w:hyperlink r:id="rId22" w:history="1">
+      <w:hyperlink r:id="rId23" w:history="1">
         <w:r>
           <w:rPr>
             <w:rStyle w:val="Hyperlink"/>
@@ -20735,7 +20887,7 @@
       <w:r>
         <w:t xml:space="preserve">Download protobuff windows:- </w:t>
       </w:r>
-      <w:hyperlink r:id="rId23" w:history="1">
+      <w:hyperlink r:id="rId24" w:history="1">
         <w:r>
           <w:rPr>
             <w:rStyle w:val="Hyperlink"/>
@@ -20814,6 +20966,7 @@
           <w:szCs w:val="21"/>
           <w:lang w:eastAsia="en-IN"/>
         </w:rPr>
+        <w:lastRenderedPageBreak/>
         <w:t>C:\</w:t>
       </w:r>
       <w:r>
@@ -20831,7 +20984,7 @@
       <w:r>
         <w:t xml:space="preserve">Install make.exc:- </w:t>
       </w:r>
-      <w:hyperlink r:id="rId24" w:history="1">
+      <w:hyperlink r:id="rId25" w:history="1">
         <w:r>
           <w:rPr>
             <w:rStyle w:val="Hyperlink"/>
@@ -20849,7 +21002,7 @@
       <w:r>
         <w:t xml:space="preserve">Install pycocoapi:- </w:t>
       </w:r>
-      <w:hyperlink r:id="rId25" w:history="1">
+      <w:hyperlink r:id="rId26" w:history="1">
         <w:r>
           <w:rPr>
             <w:rStyle w:val="Hyperlink"/>
@@ -20901,7 +21054,6 @@
           <w:szCs w:val="21"/>
           <w:lang w:eastAsia="en-IN"/>
         </w:rPr>
-        <w:lastRenderedPageBreak/>
         <w:t># $ pip install git+https://github.com/philferriere/cocoapi.git#subdirectory=PythonAPI</w:t>
       </w:r>
     </w:p>
@@ -20956,7 +21108,7 @@
       <w:r>
         <w:t xml:space="preserve">Visual studio build tools:- </w:t>
       </w:r>
-      <w:hyperlink r:id="rId26" w:history="1">
+      <w:hyperlink r:id="rId27" w:history="1">
         <w:r>
           <w:rPr>
             <w:rStyle w:val="Hyperlink"/>
@@ -20974,7 +21126,7 @@
       <w:r>
         <w:t xml:space="preserve">Visual studio 2015: - </w:t>
       </w:r>
-      <w:hyperlink r:id="rId27" w:history="1">
+      <w:hyperlink r:id="rId28" w:history="1">
         <w:r>
           <w:rPr>
             <w:rStyle w:val="Hyperlink"/>
@@ -20985,6 +21137,23 @@
     </w:p>
     <w:p>
       <w:r>
+        <w:t xml:space="preserve">Protobuff: </w:t>
+      </w:r>
+      <w:hyperlink r:id="rId29" w:history="1">
+        <w:r>
+          <w:rPr>
+            <w:rStyle w:val="Hyperlink"/>
+          </w:rPr>
+          <w:t>https://github.com/protocolbuffers/protobuf/releases/download/v3.12.3/protoc-3.12.3-win64.zip</w:t>
+        </w:r>
+      </w:hyperlink>
+    </w:p>
+    <w:p>
+      <w:bookmarkStart w:id="0" w:name="_GoBack"/>
+      <w:bookmarkEnd w:id="0"/>
+    </w:p>
+    <w:p>
+      <w:r>
         <w:t>Errors</w:t>
       </w:r>
     </w:p>
@@ -21219,14 +21388,109 @@
     </w:p>
     <w:p>
       <w:pPr>
+        <w:rPr>
+          <w:rStyle w:val="Hyperlink"/>
+        </w:rPr>
+      </w:pPr>
+      <w:r>
+        <w:rPr>
+          <w:lang w:eastAsia="en-IN"/>
+        </w:rPr>
+        <w:t xml:space="preserve">Object detection tensorflow api: </w:t>
+      </w:r>
+      <w:hyperlink r:id="rId30" w:history="1">
+        <w:r>
+          <w:rPr>
+            <w:rStyle w:val="Hyperlink"/>
+          </w:rPr>
+          <w:t>file:///C:/Users/MY/0_my_project/Zerone/invoice_rec/models/research/object_detection/object_detection_tutorial.ipynb</w:t>
+        </w:r>
+      </w:hyperlink>
+    </w:p>
+    <w:p>
+      <w:pPr>
+        <w:pStyle w:val="Heading2"/>
+        <w:rPr>
+          <w:lang w:eastAsia="en-IN"/>
+        </w:rPr>
+      </w:pPr>
+      <w:r>
+        <w:rPr>
+          <w:lang w:eastAsia="en-IN"/>
+        </w:rPr>
+        <w:t>Train custom model</w:t>
+      </w:r>
+    </w:p>
+    <w:p>
+      <w:pPr>
+        <w:ind w:left="360"/>
+        <w:rPr>
+          <w:lang w:eastAsia="en-IN"/>
+        </w:rPr>
+      </w:pPr>
+    </w:p>
+    <w:p>
+      <w:pPr>
+        <w:ind w:left="360"/>
+        <w:rPr>
+          <w:rStyle w:val="Hyperlink"/>
+        </w:rPr>
+      </w:pPr>
+      <w:hyperlink r:id="rId31" w:history="1">
+        <w:r>
+          <w:rPr>
+            <w:rStyle w:val="Hyperlink"/>
+          </w:rPr>
+          <w:t>https://gilberttanner.com/blog/creating-your-own-objectdetector</w:t>
+        </w:r>
+      </w:hyperlink>
+    </w:p>
+    <w:p>
+      <w:pPr>
+        <w:rPr>
+          <w:lang w:eastAsia="en-IN"/>
+        </w:rPr>
+      </w:pPr>
+      <w:r>
+        <w:rPr>
+          <w:lang w:eastAsia="en-IN"/>
+        </w:rPr>
+        <w:t xml:space="preserve">Error: </w:t>
+      </w:r>
+      <w:r>
+        <w:rPr>
+          <w:lang w:eastAsia="en-IN"/>
+        </w:rPr>
+        <w:t>tensorflow.python.framework.errors_impl.NotFoundError: C:\Users\MY\AppData\Local\conda\conda\envs\ai\lib\site-packages\tensorflow\contrib\rnn\python\ops\_gru_ops.so not found</w:t>
+      </w:r>
+    </w:p>
+    <w:p>
+      <w:pPr>
+        <w:pStyle w:val="ListParagraph"/>
+        <w:numPr>
+          <w:ilvl w:val="0"/>
+          <w:numId w:val="6"/>
+        </w:numPr>
+        <w:rPr>
+          <w:lang w:eastAsia="en-IN"/>
+        </w:rPr>
+      </w:pPr>
+      <w:r>
+        <w:rPr>
+          <w:lang w:eastAsia="en-IN"/>
+        </w:rPr>
+        <w:lastRenderedPageBreak/>
+        <w:t>Conda install tensorflow==1.14</w:t>
+      </w:r>
+    </w:p>
+    <w:p>
+      <w:pPr>
         <w:pStyle w:val="Heading1"/>
         <w:rPr>
           <w:color w:val="D4D4D4"/>
           <w:lang w:eastAsia="en-IN"/>
         </w:rPr>
       </w:pPr>
-      <w:bookmarkStart w:id="0" w:name="_GoBack"/>
-      <w:bookmarkEnd w:id="0"/>
       <w:r>
         <w:rPr>
           <w:lang w:eastAsia="en-IN"/>
@@ -21276,7 +21540,7 @@
         </w:rPr>
         <w:t>](</w:t>
       </w:r>
-      <w:hyperlink r:id="rId28" w:history="1">
+      <w:hyperlink r:id="rId32" w:history="1">
         <w:r>
           <w:rPr>
             <w:rStyle w:val="Hyperlink"/>
@@ -21379,7 +21643,7 @@
         </w:rPr>
         <w:t>](</w:t>
       </w:r>
-      <w:hyperlink r:id="rId29" w:history="1">
+      <w:hyperlink r:id="rId33" w:history="1">
         <w:r>
           <w:rPr>
             <w:rStyle w:val="Hyperlink"/>
@@ -21416,6 +21680,118 @@
 <file path=word/numbering.xml><?xml version="1.0" encoding="utf-8"?>
 <w:numbering xmlns:wpc="http://schemas.microsoft.com/office/word/2010/wordprocessingCanvas" xmlns:cx="http://schemas.microsoft.com/office/drawing/2014/chartex" xmlns:cx1="http://schemas.microsoft.com/office/drawing/2015/9/8/chartex" xmlns:mc="http://schemas.openxmlformats.org/markup-compatibility/2006" xmlns:o="urn:schemas-microsoft-com:office:office" xmlns:r="http://schemas.openxmlformats.org/officeDocument/2006/relationships" xmlns:m="http://schemas.openxmlformats.org/officeDocument/2006/math" xmlns:v="urn:schemas-microsoft-com:vml" xmlns:wp14="http://schemas.microsoft.com/office/word/2010/wordprocessingDrawing" xmlns:wp="http://schemas.openxmlformats.org/drawingml/2006/wordprocessingDrawing" xmlns:w10="urn:schemas-microsoft-com:office:word" xmlns:w="http://schemas.openxmlformats.org/wordprocessingml/2006/main" xmlns:w14="http://schemas.microsoft.com/office/word/2010/wordml" xmlns:w15="http://schemas.microsoft.com/office/word/2012/wordml" xmlns:w16se="http://schemas.microsoft.com/office/word/2015/wordml/symex" xmlns:wpg="http://schemas.microsoft.com/office/word/2010/wordprocessingGroup" xmlns:wpi="http://schemas.microsoft.com/office/word/2010/wordprocessingInk" xmlns:wne="http://schemas.microsoft.com/office/word/2006/wordml" xmlns:wps="http://schemas.microsoft.com/office/word/2010/wordprocessingShape" mc:Ignorable="w14 w15 w16se wp14">
   <w:abstractNum w:abstractNumId="0" w15:restartNumberingAfterBreak="0">
+    <w:nsid w:val="04333569"/>
+    <w:multiLevelType w:val="hybridMultilevel"/>
+    <w:tmpl w:val="94365432"/>
+    <w:lvl w:ilvl="0" w:tplc="02EA2B1E">
+      <w:numFmt w:val="bullet"/>
+      <w:lvlText w:val=""/>
+      <w:lvlJc w:val="left"/>
+      <w:pPr>
+        <w:ind w:left="720" w:hanging="360"/>
+      </w:pPr>
+      <w:rPr>
+        <w:rFonts w:ascii="Wingdings" w:eastAsiaTheme="minorEastAsia" w:hAnsi="Wingdings" w:cstheme="minorBidi" w:hint="default"/>
+      </w:rPr>
+    </w:lvl>
+    <w:lvl w:ilvl="1" w:tplc="40090003" w:tentative="1">
+      <w:start w:val="1"/>
+      <w:numFmt w:val="bullet"/>
+      <w:lvlText w:val="o"/>
+      <w:lvlJc w:val="left"/>
+      <w:pPr>
+        <w:ind w:left="1440" w:hanging="360"/>
+      </w:pPr>
+      <w:rPr>
+        <w:rFonts w:ascii="Courier New" w:hAnsi="Courier New" w:cs="Courier New" w:hint="default"/>
+      </w:rPr>
+    </w:lvl>
+    <w:lvl w:ilvl="2" w:tplc="40090005" w:tentative="1">
+      <w:start w:val="1"/>
+      <w:numFmt w:val="bullet"/>
+      <w:lvlText w:val=""/>
+      <w:lvlJc w:val="left"/>
+      <w:pPr>
+        <w:ind w:left="2160" w:hanging="360"/>
+      </w:pPr>
+      <w:rPr>
+        <w:rFonts w:ascii="Wingdings" w:hAnsi="Wingdings" w:hint="default"/>
+      </w:rPr>
+    </w:lvl>
+    <w:lvl w:ilvl="3" w:tplc="40090001" w:tentative="1">
+      <w:start w:val="1"/>
+      <w:numFmt w:val="bullet"/>
+      <w:lvlText w:val=""/>
+      <w:lvlJc w:val="left"/>
+      <w:pPr>
+        <w:ind w:left="2880" w:hanging="360"/>
+      </w:pPr>
+      <w:rPr>
+        <w:rFonts w:ascii="Symbol" w:hAnsi="Symbol" w:hint="default"/>
+      </w:rPr>
+    </w:lvl>
+    <w:lvl w:ilvl="4" w:tplc="40090003" w:tentative="1">
+      <w:start w:val="1"/>
+      <w:numFmt w:val="bullet"/>
+      <w:lvlText w:val="o"/>
+      <w:lvlJc w:val="left"/>
+      <w:pPr>
+        <w:ind w:left="3600" w:hanging="360"/>
+      </w:pPr>
+      <w:rPr>
+        <w:rFonts w:ascii="Courier New" w:hAnsi="Courier New" w:cs="Courier New" w:hint="default"/>
+      </w:rPr>
+    </w:lvl>
+    <w:lvl w:ilvl="5" w:tplc="40090005" w:tentative="1">
+      <w:start w:val="1"/>
+      <w:numFmt w:val="bullet"/>
+      <w:lvlText w:val=""/>
+      <w:lvlJc w:val="left"/>
+      <w:pPr>
+        <w:ind w:left="4320" w:hanging="360"/>
+      </w:pPr>
+      <w:rPr>
+        <w:rFonts w:ascii="Wingdings" w:hAnsi="Wingdings" w:hint="default"/>
+      </w:rPr>
+    </w:lvl>
+    <w:lvl w:ilvl="6" w:tplc="40090001" w:tentative="1">
+      <w:start w:val="1"/>
+      <w:numFmt w:val="bullet"/>
+      <w:lvlText w:val=""/>
+      <w:lvlJc w:val="left"/>
+      <w:pPr>
+        <w:ind w:left="5040" w:hanging="360"/>
+      </w:pPr>
+      <w:rPr>
+        <w:rFonts w:ascii="Symbol" w:hAnsi="Symbol" w:hint="default"/>
+      </w:rPr>
+    </w:lvl>
+    <w:lvl w:ilvl="7" w:tplc="40090003" w:tentative="1">
+      <w:start w:val="1"/>
+      <w:numFmt w:val="bullet"/>
+      <w:lvlText w:val="o"/>
+      <w:lvlJc w:val="left"/>
+      <w:pPr>
+        <w:ind w:left="5760" w:hanging="360"/>
+      </w:pPr>
+      <w:rPr>
+        <w:rFonts w:ascii="Courier New" w:hAnsi="Courier New" w:cs="Courier New" w:hint="default"/>
+      </w:rPr>
+    </w:lvl>
+    <w:lvl w:ilvl="8" w:tplc="40090005" w:tentative="1">
+      <w:start w:val="1"/>
+      <w:numFmt w:val="bullet"/>
+      <w:lvlText w:val=""/>
+      <w:lvlJc w:val="left"/>
+      <w:pPr>
+        <w:ind w:left="6480" w:hanging="360"/>
+      </w:pPr>
+      <w:rPr>
+        <w:rFonts w:ascii="Wingdings" w:hAnsi="Wingdings" w:hint="default"/>
+      </w:rPr>
+    </w:lvl>
+  </w:abstractNum>
+  <w:abstractNum w:abstractNumId="1" w15:restartNumberingAfterBreak="0">
     <w:nsid w:val="0A812174"/>
     <w:multiLevelType w:val="hybridMultilevel"/>
     <w:tmpl w:val="6AEA14B6"/>
@@ -21527,7 +21903,7 @@
       </w:rPr>
     </w:lvl>
   </w:abstractNum>
-  <w:abstractNum w:abstractNumId="1" w15:restartNumberingAfterBreak="0">
+  <w:abstractNum w:abstractNumId="2" w15:restartNumberingAfterBreak="0">
     <w:nsid w:val="14720595"/>
     <w:multiLevelType w:val="multilevel"/>
     <w:tmpl w:val="8F3EA100"/>
@@ -21640,10 +22016,10 @@
       </w:pPr>
     </w:lvl>
   </w:abstractNum>
-  <w:abstractNum w:abstractNumId="2" w15:restartNumberingAfterBreak="0">
-    <w:nsid w:val="73960D17"/>
+  <w:abstractNum w:abstractNumId="3" w15:restartNumberingAfterBreak="0">
+    <w:nsid w:val="71FE5B1D"/>
     <w:multiLevelType w:val="hybridMultilevel"/>
-    <w:tmpl w:val="A3D25792"/>
+    <w:tmpl w:val="031494AC"/>
     <w:lvl w:ilvl="0" w:tplc="4009000F">
       <w:start w:val="1"/>
       <w:numFmt w:val="decimal"/>
@@ -21651,92 +22027,6 @@
       <w:lvlJc w:val="left"/>
       <w:pPr>
         <w:ind w:left="720" w:hanging="360"/>
-      </w:pPr>
-    </w:lvl>
-    <w:lvl w:ilvl="1" w:tplc="40090019" w:tentative="1">
-      <w:start w:val="1"/>
-      <w:numFmt w:val="lowerLetter"/>
-      <w:lvlText w:val="%2."/>
-      <w:lvlJc w:val="left"/>
-      <w:pPr>
-        <w:ind w:left="1440" w:hanging="360"/>
-      </w:pPr>
-    </w:lvl>
-    <w:lvl w:ilvl="2" w:tplc="4009001B" w:tentative="1">
-      <w:start w:val="1"/>
-      <w:numFmt w:val="lowerRoman"/>
-      <w:lvlText w:val="%3."/>
-      <w:lvlJc w:val="right"/>
-      <w:pPr>
-        <w:ind w:left="2160" w:hanging="180"/>
-      </w:pPr>
-    </w:lvl>
-    <w:lvl w:ilvl="3" w:tplc="4009000F" w:tentative="1">
-      <w:start w:val="1"/>
-      <w:numFmt w:val="decimal"/>
-      <w:lvlText w:val="%4."/>
-      <w:lvlJc w:val="left"/>
-      <w:pPr>
-        <w:ind w:left="2880" w:hanging="360"/>
-      </w:pPr>
-    </w:lvl>
-    <w:lvl w:ilvl="4" w:tplc="40090019" w:tentative="1">
-      <w:start w:val="1"/>
-      <w:numFmt w:val="lowerLetter"/>
-      <w:lvlText w:val="%5."/>
-      <w:lvlJc w:val="left"/>
-      <w:pPr>
-        <w:ind w:left="3600" w:hanging="360"/>
-      </w:pPr>
-    </w:lvl>
-    <w:lvl w:ilvl="5" w:tplc="4009001B" w:tentative="1">
-      <w:start w:val="1"/>
-      <w:numFmt w:val="lowerRoman"/>
-      <w:lvlText w:val="%6."/>
-      <w:lvlJc w:val="right"/>
-      <w:pPr>
-        <w:ind w:left="4320" w:hanging="180"/>
-      </w:pPr>
-    </w:lvl>
-    <w:lvl w:ilvl="6" w:tplc="4009000F" w:tentative="1">
-      <w:start w:val="1"/>
-      <w:numFmt w:val="decimal"/>
-      <w:lvlText w:val="%7."/>
-      <w:lvlJc w:val="left"/>
-      <w:pPr>
-        <w:ind w:left="5040" w:hanging="360"/>
-      </w:pPr>
-    </w:lvl>
-    <w:lvl w:ilvl="7" w:tplc="40090019" w:tentative="1">
-      <w:start w:val="1"/>
-      <w:numFmt w:val="lowerLetter"/>
-      <w:lvlText w:val="%8."/>
-      <w:lvlJc w:val="left"/>
-      <w:pPr>
-        <w:ind w:left="5760" w:hanging="360"/>
-      </w:pPr>
-    </w:lvl>
-    <w:lvl w:ilvl="8" w:tplc="4009001B" w:tentative="1">
-      <w:start w:val="1"/>
-      <w:numFmt w:val="lowerRoman"/>
-      <w:lvlText w:val="%9."/>
-      <w:lvlJc w:val="right"/>
-      <w:pPr>
-        <w:ind w:left="6480" w:hanging="180"/>
-      </w:pPr>
-    </w:lvl>
-  </w:abstractNum>
-  <w:abstractNum w:abstractNumId="3" w15:restartNumberingAfterBreak="0">
-    <w:nsid w:val="7A265070"/>
-    <w:multiLevelType w:val="hybridMultilevel"/>
-    <w:tmpl w:val="5818F844"/>
-    <w:lvl w:ilvl="0" w:tplc="4009000F">
-      <w:start w:val="1"/>
-      <w:numFmt w:val="decimal"/>
-      <w:lvlText w:val="%1."/>
-      <w:lvlJc w:val="left"/>
-      <w:pPr>
-        <w:ind w:left="360" w:hanging="360"/>
       </w:pPr>
       <w:rPr>
         <w:rFonts w:hint="default"/>
@@ -21748,7 +22038,7 @@
       <w:lvlText w:val="%2."/>
       <w:lvlJc w:val="left"/>
       <w:pPr>
-        <w:ind w:left="1080" w:hanging="360"/>
+        <w:ind w:left="1440" w:hanging="360"/>
       </w:pPr>
     </w:lvl>
     <w:lvl w:ilvl="2" w:tplc="4009001B" w:tentative="1">
@@ -21757,7 +22047,7 @@
       <w:lvlText w:val="%3."/>
       <w:lvlJc w:val="right"/>
       <w:pPr>
-        <w:ind w:left="1800" w:hanging="180"/>
+        <w:ind w:left="2160" w:hanging="180"/>
       </w:pPr>
     </w:lvl>
     <w:lvl w:ilvl="3" w:tplc="4009000F" w:tentative="1">
@@ -21766,7 +22056,7 @@
       <w:lvlText w:val="%4."/>
       <w:lvlJc w:val="left"/>
       <w:pPr>
-        <w:ind w:left="2520" w:hanging="360"/>
+        <w:ind w:left="2880" w:hanging="360"/>
       </w:pPr>
     </w:lvl>
     <w:lvl w:ilvl="4" w:tplc="40090019" w:tentative="1">
@@ -21775,7 +22065,7 @@
       <w:lvlText w:val="%5."/>
       <w:lvlJc w:val="left"/>
       <w:pPr>
-        <w:ind w:left="3240" w:hanging="360"/>
+        <w:ind w:left="3600" w:hanging="360"/>
       </w:pPr>
     </w:lvl>
     <w:lvl w:ilvl="5" w:tplc="4009001B" w:tentative="1">
@@ -21784,7 +22074,7 @@
       <w:lvlText w:val="%6."/>
       <w:lvlJc w:val="right"/>
       <w:pPr>
-        <w:ind w:left="3960" w:hanging="180"/>
+        <w:ind w:left="4320" w:hanging="180"/>
       </w:pPr>
     </w:lvl>
     <w:lvl w:ilvl="6" w:tplc="4009000F" w:tentative="1">
@@ -21793,7 +22083,7 @@
       <w:lvlText w:val="%7."/>
       <w:lvlJc w:val="left"/>
       <w:pPr>
-        <w:ind w:left="4680" w:hanging="360"/>
+        <w:ind w:left="5040" w:hanging="360"/>
       </w:pPr>
     </w:lvl>
     <w:lvl w:ilvl="7" w:tplc="40090019" w:tentative="1">
@@ -21802,7 +22092,7 @@
       <w:lvlText w:val="%8."/>
       <w:lvlJc w:val="left"/>
       <w:pPr>
-        <w:ind w:left="5400" w:hanging="360"/>
+        <w:ind w:left="5760" w:hanging="360"/>
       </w:pPr>
     </w:lvl>
     <w:lvl w:ilvl="8" w:tplc="4009001B" w:tentative="1">
@@ -21811,20 +22101,201 @@
       <w:lvlText w:val="%9."/>
       <w:lvlJc w:val="right"/>
       <w:pPr>
+        <w:ind w:left="6480" w:hanging="180"/>
+      </w:pPr>
+    </w:lvl>
+  </w:abstractNum>
+  <w:abstractNum w:abstractNumId="4" w15:restartNumberingAfterBreak="0">
+    <w:nsid w:val="73960D17"/>
+    <w:multiLevelType w:val="hybridMultilevel"/>
+    <w:tmpl w:val="A3D25792"/>
+    <w:lvl w:ilvl="0" w:tplc="4009000F">
+      <w:start w:val="1"/>
+      <w:numFmt w:val="decimal"/>
+      <w:lvlText w:val="%1."/>
+      <w:lvlJc w:val="left"/>
+      <w:pPr>
+        <w:ind w:left="720" w:hanging="360"/>
+      </w:pPr>
+    </w:lvl>
+    <w:lvl w:ilvl="1" w:tplc="40090019" w:tentative="1">
+      <w:start w:val="1"/>
+      <w:numFmt w:val="lowerLetter"/>
+      <w:lvlText w:val="%2."/>
+      <w:lvlJc w:val="left"/>
+      <w:pPr>
+        <w:ind w:left="1440" w:hanging="360"/>
+      </w:pPr>
+    </w:lvl>
+    <w:lvl w:ilvl="2" w:tplc="4009001B" w:tentative="1">
+      <w:start w:val="1"/>
+      <w:numFmt w:val="lowerRoman"/>
+      <w:lvlText w:val="%3."/>
+      <w:lvlJc w:val="right"/>
+      <w:pPr>
+        <w:ind w:left="2160" w:hanging="180"/>
+      </w:pPr>
+    </w:lvl>
+    <w:lvl w:ilvl="3" w:tplc="4009000F" w:tentative="1">
+      <w:start w:val="1"/>
+      <w:numFmt w:val="decimal"/>
+      <w:lvlText w:val="%4."/>
+      <w:lvlJc w:val="left"/>
+      <w:pPr>
+        <w:ind w:left="2880" w:hanging="360"/>
+      </w:pPr>
+    </w:lvl>
+    <w:lvl w:ilvl="4" w:tplc="40090019" w:tentative="1">
+      <w:start w:val="1"/>
+      <w:numFmt w:val="lowerLetter"/>
+      <w:lvlText w:val="%5."/>
+      <w:lvlJc w:val="left"/>
+      <w:pPr>
+        <w:ind w:left="3600" w:hanging="360"/>
+      </w:pPr>
+    </w:lvl>
+    <w:lvl w:ilvl="5" w:tplc="4009001B" w:tentative="1">
+      <w:start w:val="1"/>
+      <w:numFmt w:val="lowerRoman"/>
+      <w:lvlText w:val="%6."/>
+      <w:lvlJc w:val="right"/>
+      <w:pPr>
+        <w:ind w:left="4320" w:hanging="180"/>
+      </w:pPr>
+    </w:lvl>
+    <w:lvl w:ilvl="6" w:tplc="4009000F" w:tentative="1">
+      <w:start w:val="1"/>
+      <w:numFmt w:val="decimal"/>
+      <w:lvlText w:val="%7."/>
+      <w:lvlJc w:val="left"/>
+      <w:pPr>
+        <w:ind w:left="5040" w:hanging="360"/>
+      </w:pPr>
+    </w:lvl>
+    <w:lvl w:ilvl="7" w:tplc="40090019" w:tentative="1">
+      <w:start w:val="1"/>
+      <w:numFmt w:val="lowerLetter"/>
+      <w:lvlText w:val="%8."/>
+      <w:lvlJc w:val="left"/>
+      <w:pPr>
+        <w:ind w:left="5760" w:hanging="360"/>
+      </w:pPr>
+    </w:lvl>
+    <w:lvl w:ilvl="8" w:tplc="4009001B" w:tentative="1">
+      <w:start w:val="1"/>
+      <w:numFmt w:val="lowerRoman"/>
+      <w:lvlText w:val="%9."/>
+      <w:lvlJc w:val="right"/>
+      <w:pPr>
+        <w:ind w:left="6480" w:hanging="180"/>
+      </w:pPr>
+    </w:lvl>
+  </w:abstractNum>
+  <w:abstractNum w:abstractNumId="5" w15:restartNumberingAfterBreak="0">
+    <w:nsid w:val="7A265070"/>
+    <w:multiLevelType w:val="hybridMultilevel"/>
+    <w:tmpl w:val="5818F844"/>
+    <w:lvl w:ilvl="0" w:tplc="4009000F">
+      <w:start w:val="1"/>
+      <w:numFmt w:val="decimal"/>
+      <w:lvlText w:val="%1."/>
+      <w:lvlJc w:val="left"/>
+      <w:pPr>
+        <w:ind w:left="360" w:hanging="360"/>
+      </w:pPr>
+      <w:rPr>
+        <w:rFonts w:hint="default"/>
+      </w:rPr>
+    </w:lvl>
+    <w:lvl w:ilvl="1" w:tplc="40090019" w:tentative="1">
+      <w:start w:val="1"/>
+      <w:numFmt w:val="lowerLetter"/>
+      <w:lvlText w:val="%2."/>
+      <w:lvlJc w:val="left"/>
+      <w:pPr>
+        <w:ind w:left="1080" w:hanging="360"/>
+      </w:pPr>
+    </w:lvl>
+    <w:lvl w:ilvl="2" w:tplc="4009001B" w:tentative="1">
+      <w:start w:val="1"/>
+      <w:numFmt w:val="lowerRoman"/>
+      <w:lvlText w:val="%3."/>
+      <w:lvlJc w:val="right"/>
+      <w:pPr>
+        <w:ind w:left="1800" w:hanging="180"/>
+      </w:pPr>
+    </w:lvl>
+    <w:lvl w:ilvl="3" w:tplc="4009000F" w:tentative="1">
+      <w:start w:val="1"/>
+      <w:numFmt w:val="decimal"/>
+      <w:lvlText w:val="%4."/>
+      <w:lvlJc w:val="left"/>
+      <w:pPr>
+        <w:ind w:left="2520" w:hanging="360"/>
+      </w:pPr>
+    </w:lvl>
+    <w:lvl w:ilvl="4" w:tplc="40090019" w:tentative="1">
+      <w:start w:val="1"/>
+      <w:numFmt w:val="lowerLetter"/>
+      <w:lvlText w:val="%5."/>
+      <w:lvlJc w:val="left"/>
+      <w:pPr>
+        <w:ind w:left="3240" w:hanging="360"/>
+      </w:pPr>
+    </w:lvl>
+    <w:lvl w:ilvl="5" w:tplc="4009001B" w:tentative="1">
+      <w:start w:val="1"/>
+      <w:numFmt w:val="lowerRoman"/>
+      <w:lvlText w:val="%6."/>
+      <w:lvlJc w:val="right"/>
+      <w:pPr>
+        <w:ind w:left="3960" w:hanging="180"/>
+      </w:pPr>
+    </w:lvl>
+    <w:lvl w:ilvl="6" w:tplc="4009000F" w:tentative="1">
+      <w:start w:val="1"/>
+      <w:numFmt w:val="decimal"/>
+      <w:lvlText w:val="%7."/>
+      <w:lvlJc w:val="left"/>
+      <w:pPr>
+        <w:ind w:left="4680" w:hanging="360"/>
+      </w:pPr>
+    </w:lvl>
+    <w:lvl w:ilvl="7" w:tplc="40090019" w:tentative="1">
+      <w:start w:val="1"/>
+      <w:numFmt w:val="lowerLetter"/>
+      <w:lvlText w:val="%8."/>
+      <w:lvlJc w:val="left"/>
+      <w:pPr>
+        <w:ind w:left="5400" w:hanging="360"/>
+      </w:pPr>
+    </w:lvl>
+    <w:lvl w:ilvl="8" w:tplc="4009001B" w:tentative="1">
+      <w:start w:val="1"/>
+      <w:numFmt w:val="lowerRoman"/>
+      <w:lvlText w:val="%9."/>
+      <w:lvlJc w:val="right"/>
+      <w:pPr>
         <w:ind w:left="6120" w:hanging="180"/>
       </w:pPr>
     </w:lvl>
   </w:abstractNum>
   <w:num w:numId="1">
+    <w:abstractNumId w:val="2"/>
+  </w:num>
+  <w:num w:numId="2">
+    <w:abstractNumId w:val="4"/>
+  </w:num>
+  <w:num w:numId="3">
+    <w:abstractNumId w:val="5"/>
+  </w:num>
+  <w:num w:numId="4">
     <w:abstractNumId w:val="1"/>
   </w:num>
-  <w:num w:numId="2">
-    <w:abstractNumId w:val="2"/>
-  </w:num>
-  <w:num w:numId="3">
+  <w:num w:numId="5">
     <w:abstractNumId w:val="3"/>
   </w:num>
-  <w:num w:numId="4">
+  <w:num w:numId="6">
     <w:abstractNumId w:val="0"/>
   </w:num>
 </w:numbering>
@@ -22875,7 +23346,6 @@
     <w:name w:val="Normal (Web)"/>
     <w:basedOn w:val="Normal"/>
     <w:uiPriority w:val="99"/>
-    <w:semiHidden/>
     <w:unhideWhenUsed/>
     <w:rsid w:val="00E50AB6"/>
     <w:pPr>

</xml_diff>